<commit_message>
Cập nhật câu hỏi khảo sát
</commit_message>
<xml_diff>
--- a/documents/CÂU HỎI KHẢO SÁT.docx
+++ b/documents/CÂU HỎI KHẢO SÁT.docx
@@ -138,324 +138,324 @@
         </w:rPr>
         <w:t>Trả lời: ……………………………………………………………………………………………………………………………………………………………………………………………………………………………………………………………………………………………………………………………………………………………………………………………………………………………………………………………………………………………………………………………………………………………………………………………………………………………………………………………………………………………………………………………………………………………………………………………………………………………………………………………………………………………………………………………………………………………………………………………………………………………………………………………………………………………………………………………………………………………………………………………………………………………………………………………………………………………………………………………………………………………………………………………………………………………………………………………………………………………………………………………………………………………………………………………………</w:t>
       </w:r>
+    </w:p>
+    <w:p>
+      <w:pPr>
+        <w:pStyle w:val="ListParagraph"/>
+        <w:numPr>
+          <w:ilvl w:val="0"/>
+          <w:numId w:val="1"/>
+        </w:numPr>
+        <w:rPr>
+          <w:rFonts w:ascii="Times New Roman" w:hAnsi="Times New Roman" w:cs="Times New Roman"/>
+          <w:b/>
+          <w:sz w:val="26"/>
+          <w:szCs w:val="26"/>
+        </w:rPr>
+      </w:pPr>
+      <w:r>
+        <w:rPr>
+          <w:rFonts w:ascii="Times New Roman" w:hAnsi="Times New Roman" w:cs="Times New Roman"/>
+          <w:b/>
+          <w:sz w:val="26"/>
+          <w:szCs w:val="26"/>
+        </w:rPr>
+        <w:t>Danh sách các vai trò trong bệnh viện?</w:t>
+      </w:r>
+    </w:p>
+    <w:p>
+      <w:r>
+        <w:rPr>
+          <w:rFonts w:ascii="Times New Roman" w:hAnsi="Times New Roman" w:cs="Times New Roman"/>
+          <w:sz w:val="26"/>
+          <w:szCs w:val="26"/>
+        </w:rPr>
+        <w:t>Trả lời: ………………………………………………………………………………………………………………………………………………………………………………………………………………………………………………………………………………………………………………………………………………………………………………………………………………………………………………………………………………………………………………………………………………………………………………………………………………………………………………………………………………………………</w:t>
+      </w:r>
+      <w:r>
+        <w:rPr>
+          <w:rFonts w:ascii="Times New Roman" w:hAnsi="Times New Roman" w:cs="Times New Roman"/>
+          <w:sz w:val="26"/>
+          <w:szCs w:val="26"/>
+        </w:rPr>
+        <w:lastRenderedPageBreak/>
+        <w:t>……………………………………………………………………………………………………………………………………………………………………………………………………………………………………………………………………………………………………………………………………………………………………………………………………………………………………………………………………………………………………………………………………………………………………………………………………………………………………………………………………………………………………………………………………………………………………………………………………………………………………………………………………………………………………</w:t>
+      </w:r>
+    </w:p>
+    <w:p>
+      <w:pPr>
+        <w:pStyle w:val="ListParagraph"/>
+        <w:numPr>
+          <w:ilvl w:val="0"/>
+          <w:numId w:val="1"/>
+        </w:numPr>
+        <w:rPr>
+          <w:rFonts w:ascii="Times New Roman" w:hAnsi="Times New Roman" w:cs="Times New Roman"/>
+          <w:b/>
+          <w:sz w:val="26"/>
+          <w:szCs w:val="26"/>
+        </w:rPr>
+      </w:pPr>
+      <w:r>
+        <w:rPr>
+          <w:rFonts w:ascii="Times New Roman" w:hAnsi="Times New Roman" w:cs="Times New Roman"/>
+          <w:b/>
+          <w:sz w:val="26"/>
+          <w:szCs w:val="26"/>
+        </w:rPr>
+        <w:t>D</w:t>
+      </w:r>
+      <w:r>
+        <w:rPr>
+          <w:rFonts w:ascii="Times New Roman" w:hAnsi="Times New Roman" w:cs="Times New Roman"/>
+          <w:b/>
+          <w:sz w:val="26"/>
+          <w:szCs w:val="26"/>
+        </w:rPr>
+        <w:t>anh sách nhân viên trong</w:t>
+      </w:r>
+      <w:r>
+        <w:rPr>
+          <w:rFonts w:ascii="Times New Roman" w:hAnsi="Times New Roman" w:cs="Times New Roman"/>
+          <w:b/>
+          <w:sz w:val="26"/>
+          <w:szCs w:val="26"/>
+        </w:rPr>
+        <w:t xml:space="preserve"> bệnh viện, các thông tin</w:t>
+      </w:r>
+      <w:r>
+        <w:rPr>
+          <w:rFonts w:ascii="Times New Roman" w:hAnsi="Times New Roman" w:cs="Times New Roman"/>
+          <w:b/>
+          <w:sz w:val="26"/>
+          <w:szCs w:val="26"/>
+        </w:rPr>
+        <w:t xml:space="preserve"> cụ thể của một</w:t>
+      </w:r>
+      <w:r>
+        <w:rPr>
+          <w:rFonts w:ascii="Times New Roman" w:hAnsi="Times New Roman" w:cs="Times New Roman"/>
+          <w:b/>
+          <w:sz w:val="26"/>
+          <w:szCs w:val="26"/>
+        </w:rPr>
+        <w:t xml:space="preserve"> nhân </w:t>
+      </w:r>
+      <w:r>
+        <w:rPr>
+          <w:rFonts w:ascii="Times New Roman" w:hAnsi="Times New Roman" w:cs="Times New Roman"/>
+          <w:b/>
+          <w:sz w:val="26"/>
+          <w:szCs w:val="26"/>
+        </w:rPr>
+        <w:t>viên</w:t>
+      </w:r>
+      <w:r>
+        <w:rPr>
+          <w:rFonts w:ascii="Times New Roman" w:hAnsi="Times New Roman" w:cs="Times New Roman"/>
+          <w:b/>
+          <w:sz w:val="26"/>
+          <w:szCs w:val="26"/>
+        </w:rPr>
+        <w:t xml:space="preserve"> (họ tên, số điện thoại, email, địa chỉ, </w:t>
+      </w:r>
+      <w:r>
+        <w:rPr>
+          <w:rFonts w:ascii="Times New Roman" w:hAnsi="Times New Roman" w:cs="Times New Roman"/>
+          <w:b/>
+          <w:sz w:val="26"/>
+          <w:szCs w:val="26"/>
+        </w:rPr>
+        <w:t>quê quán</w:t>
+      </w:r>
+      <w:r>
+        <w:rPr>
+          <w:rFonts w:ascii="Times New Roman" w:hAnsi="Times New Roman" w:cs="Times New Roman"/>
+          <w:b/>
+          <w:sz w:val="26"/>
+          <w:szCs w:val="26"/>
+        </w:rPr>
+        <w:t>…)</w:t>
+      </w:r>
+    </w:p>
+    <w:p>
+      <w:r>
+        <w:rPr>
+          <w:rFonts w:ascii="Times New Roman" w:hAnsi="Times New Roman" w:cs="Times New Roman"/>
+          <w:sz w:val="26"/>
+          <w:szCs w:val="26"/>
+        </w:rPr>
+        <w:t>Trả lời: ……………………………………………………………………………………………………………………………………………………………………………………………………………………………………………………………………………………………………………………………………………………………………………………………………………………………………………………………………………………………………………………………………………………………………………………………………………………………………………………………………………………………………………………………………………………………………………………………………………………………………………………………………………………………………………………………………………………………………………………………………………………………………………………………………………………………………………………………………………………………………………………………………………………………………………………………………………………………………………………………………………………………………………………………………………………………………………………………………………………………………………………………………………………………………………………………………</w:t>
+      </w:r>
+    </w:p>
+    <w:p>
+      <w:pPr>
+        <w:pStyle w:val="ListParagraph"/>
+        <w:numPr>
+          <w:ilvl w:val="0"/>
+          <w:numId w:val="1"/>
+        </w:numPr>
+        <w:rPr>
+          <w:rFonts w:ascii="Times New Roman" w:hAnsi="Times New Roman" w:cs="Times New Roman"/>
+          <w:b/>
+          <w:sz w:val="26"/>
+          <w:szCs w:val="26"/>
+        </w:rPr>
+      </w:pPr>
+      <w:r>
+        <w:rPr>
+          <w:rFonts w:ascii="Times New Roman" w:hAnsi="Times New Roman" w:cs="Times New Roman"/>
+          <w:b/>
+          <w:sz w:val="26"/>
+          <w:szCs w:val="26"/>
+        </w:rPr>
+        <w:t>Bệnh viện đang cần các loại danh mục hay từ điển nào. Ví dụ (danh mục đơn vị, phòng ban chức năng, …)</w:t>
+      </w:r>
+    </w:p>
+    <w:p>
+      <w:r>
+        <w:rPr>
+          <w:rFonts w:ascii="Times New Roman" w:hAnsi="Times New Roman" w:cs="Times New Roman"/>
+          <w:sz w:val="26"/>
+          <w:szCs w:val="26"/>
+        </w:rPr>
+        <w:lastRenderedPageBreak/>
+        <w:t>Trả lời: ……………………………………………………………………………………………………………………………………………………………………………………………………………………………………………………………………………………………………………………………………………………………………………………………………………………………………………………………………………………………………………………………………………………………………………………………………………………………………………………………………………………………………………………………………………………………………………………………………………………………………………………………………………………………………………………………………………………………………………………………………………………………………………………………………………………………………………………………………………………………………………………………………………………………………………………………………………………………………………………………………………………………………………………………………………………………………………………………………………………………………………………………………………………………………………………………………</w:t>
+      </w:r>
+    </w:p>
+    <w:p>
+      <w:pPr>
+        <w:pStyle w:val="ListParagraph"/>
+        <w:numPr>
+          <w:ilvl w:val="0"/>
+          <w:numId w:val="1"/>
+        </w:numPr>
+        <w:rPr>
+          <w:rFonts w:ascii="Times New Roman" w:hAnsi="Times New Roman" w:cs="Times New Roman"/>
+          <w:b/>
+          <w:sz w:val="26"/>
+          <w:szCs w:val="26"/>
+        </w:rPr>
+      </w:pPr>
+      <w:r>
+        <w:rPr>
+          <w:rFonts w:ascii="Times New Roman" w:hAnsi="Times New Roman" w:cs="Times New Roman"/>
+          <w:b/>
+          <w:sz w:val="26"/>
+          <w:szCs w:val="26"/>
+        </w:rPr>
+        <w:t>Mô tả chi tiết quy trình xử lý văn bản (công văn) đi và đến của bệnh viện?</w:t>
+      </w:r>
+    </w:p>
+    <w:p>
+      <w:pPr>
+        <w:pStyle w:val="ListParagraph"/>
+        <w:numPr>
+          <w:ilvl w:val="1"/>
+          <w:numId w:val="1"/>
+        </w:numPr>
+        <w:rPr>
+          <w:rFonts w:ascii="Times New Roman" w:hAnsi="Times New Roman" w:cs="Times New Roman"/>
+          <w:b/>
+          <w:sz w:val="26"/>
+          <w:szCs w:val="26"/>
+        </w:rPr>
+      </w:pPr>
+      <w:r>
+        <w:rPr>
+          <w:rFonts w:ascii="Times New Roman" w:hAnsi="Times New Roman" w:cs="Times New Roman"/>
+          <w:b/>
+          <w:sz w:val="26"/>
+          <w:szCs w:val="26"/>
+        </w:rPr>
+        <w:t xml:space="preserve">Có những bước </w:t>
+      </w:r>
+      <w:r>
+        <w:rPr>
+          <w:rFonts w:ascii="Times New Roman" w:hAnsi="Times New Roman" w:cs="Times New Roman"/>
+          <w:b/>
+          <w:sz w:val="26"/>
+          <w:szCs w:val="26"/>
+        </w:rPr>
+        <w:t xml:space="preserve">xử lý </w:t>
+      </w:r>
+      <w:r>
+        <w:rPr>
+          <w:rFonts w:ascii="Times New Roman" w:hAnsi="Times New Roman" w:cs="Times New Roman"/>
+          <w:b/>
+          <w:sz w:val="26"/>
+          <w:szCs w:val="26"/>
+        </w:rPr>
+        <w:t>nào?</w:t>
+      </w:r>
+    </w:p>
+    <w:p>
+      <w:pPr>
+        <w:pStyle w:val="ListParagraph"/>
+        <w:numPr>
+          <w:ilvl w:val="1"/>
+          <w:numId w:val="1"/>
+        </w:numPr>
+        <w:rPr>
+          <w:rFonts w:ascii="Times New Roman" w:hAnsi="Times New Roman" w:cs="Times New Roman"/>
+          <w:b/>
+          <w:sz w:val="26"/>
+          <w:szCs w:val="26"/>
+        </w:rPr>
+      </w:pPr>
+      <w:r>
+        <w:rPr>
+          <w:rFonts w:ascii="Times New Roman" w:hAnsi="Times New Roman" w:cs="Times New Roman"/>
+          <w:b/>
+          <w:sz w:val="26"/>
+          <w:szCs w:val="26"/>
+        </w:rPr>
+        <w:t>Có những thành phần nào tham gia trong từng bước</w:t>
+      </w:r>
+      <w:r>
+        <w:rPr>
+          <w:rFonts w:ascii="Times New Roman" w:hAnsi="Times New Roman" w:cs="Times New Roman"/>
+          <w:b/>
+          <w:sz w:val="26"/>
+          <w:szCs w:val="26"/>
+        </w:rPr>
+        <w:t xml:space="preserve"> xử lý</w:t>
+      </w:r>
+      <w:r>
+        <w:rPr>
+          <w:rFonts w:ascii="Times New Roman" w:hAnsi="Times New Roman" w:cs="Times New Roman"/>
+          <w:b/>
+          <w:sz w:val="26"/>
+          <w:szCs w:val="26"/>
+        </w:rPr>
+        <w:t>?</w:t>
+      </w:r>
+    </w:p>
+    <w:p>
+      <w:pPr>
+        <w:pStyle w:val="ListParagraph"/>
+        <w:numPr>
+          <w:ilvl w:val="1"/>
+          <w:numId w:val="1"/>
+        </w:numPr>
+        <w:rPr>
+          <w:rFonts w:ascii="Times New Roman" w:hAnsi="Times New Roman" w:cs="Times New Roman"/>
+          <w:b/>
+          <w:sz w:val="26"/>
+          <w:szCs w:val="26"/>
+        </w:rPr>
+      </w:pPr>
+      <w:r>
+        <w:rPr>
+          <w:rFonts w:ascii="Times New Roman" w:hAnsi="Times New Roman" w:cs="Times New Roman"/>
+          <w:b/>
+          <w:sz w:val="26"/>
+          <w:szCs w:val="26"/>
+        </w:rPr>
+        <w:t>Áp dụng các luồng xử lý động như thế nào? Theo từng văn bản hay theo từng loại văn bản?</w:t>
+      </w:r>
       <w:bookmarkStart w:id="0" w:name="_GoBack"/>
       <w:bookmarkEnd w:id="0"/>
-    </w:p>
-    <w:p>
-      <w:pPr>
-        <w:pStyle w:val="ListParagraph"/>
-        <w:numPr>
-          <w:ilvl w:val="0"/>
-          <w:numId w:val="1"/>
-        </w:numPr>
-        <w:rPr>
-          <w:rFonts w:ascii="Times New Roman" w:hAnsi="Times New Roman" w:cs="Times New Roman"/>
-          <w:b/>
-          <w:sz w:val="26"/>
-          <w:szCs w:val="26"/>
-        </w:rPr>
-      </w:pPr>
-      <w:r>
-        <w:rPr>
-          <w:rFonts w:ascii="Times New Roman" w:hAnsi="Times New Roman" w:cs="Times New Roman"/>
-          <w:b/>
-          <w:sz w:val="26"/>
-          <w:szCs w:val="26"/>
-        </w:rPr>
-        <w:t>Danh sách các vai trò trong bệnh viện?</w:t>
-      </w:r>
-    </w:p>
-    <w:p>
-      <w:r>
-        <w:rPr>
-          <w:rFonts w:ascii="Times New Roman" w:hAnsi="Times New Roman" w:cs="Times New Roman"/>
-          <w:sz w:val="26"/>
-          <w:szCs w:val="26"/>
-        </w:rPr>
-        <w:t>Trả lời: ………………………………………………………………………………………………………………………………………………………………………………………………………………………………………………………………………………………………………………………………………………………………………………………………………………………………………………………………………………………………………………………………………………………………………………………………………………………………………………………………………………………………</w:t>
-      </w:r>
-      <w:r>
-        <w:rPr>
-          <w:rFonts w:ascii="Times New Roman" w:hAnsi="Times New Roman" w:cs="Times New Roman"/>
-          <w:sz w:val="26"/>
-          <w:szCs w:val="26"/>
-        </w:rPr>
-        <w:lastRenderedPageBreak/>
-        <w:t>……………………………………………………………………………………………………………………………………………………………………………………………………………………………………………………………………………………………………………………………………………………………………………………………………………………………………………………………………………………………………………………………………………………………………………………………………………………………………………………………………………………………………………………………………………………………………………………………………………………………………………………………………………………………………</w:t>
-      </w:r>
-    </w:p>
-    <w:p>
-      <w:pPr>
-        <w:pStyle w:val="ListParagraph"/>
-        <w:numPr>
-          <w:ilvl w:val="0"/>
-          <w:numId w:val="1"/>
-        </w:numPr>
-        <w:rPr>
-          <w:rFonts w:ascii="Times New Roman" w:hAnsi="Times New Roman" w:cs="Times New Roman"/>
-          <w:b/>
-          <w:sz w:val="26"/>
-          <w:szCs w:val="26"/>
-        </w:rPr>
-      </w:pPr>
-      <w:r>
-        <w:rPr>
-          <w:rFonts w:ascii="Times New Roman" w:hAnsi="Times New Roman" w:cs="Times New Roman"/>
-          <w:b/>
-          <w:sz w:val="26"/>
-          <w:szCs w:val="26"/>
-        </w:rPr>
-        <w:t>D</w:t>
-      </w:r>
-      <w:r>
-        <w:rPr>
-          <w:rFonts w:ascii="Times New Roman" w:hAnsi="Times New Roman" w:cs="Times New Roman"/>
-          <w:b/>
-          <w:sz w:val="26"/>
-          <w:szCs w:val="26"/>
-        </w:rPr>
-        <w:t>anh sách nhân viên trong</w:t>
-      </w:r>
-      <w:r>
-        <w:rPr>
-          <w:rFonts w:ascii="Times New Roman" w:hAnsi="Times New Roman" w:cs="Times New Roman"/>
-          <w:b/>
-          <w:sz w:val="26"/>
-          <w:szCs w:val="26"/>
-        </w:rPr>
-        <w:t xml:space="preserve"> bệnh viện, các thông tin</w:t>
-      </w:r>
-      <w:r>
-        <w:rPr>
-          <w:rFonts w:ascii="Times New Roman" w:hAnsi="Times New Roman" w:cs="Times New Roman"/>
-          <w:b/>
-          <w:sz w:val="26"/>
-          <w:szCs w:val="26"/>
-        </w:rPr>
-        <w:t xml:space="preserve"> cụ thể của một</w:t>
-      </w:r>
-      <w:r>
-        <w:rPr>
-          <w:rFonts w:ascii="Times New Roman" w:hAnsi="Times New Roman" w:cs="Times New Roman"/>
-          <w:b/>
-          <w:sz w:val="26"/>
-          <w:szCs w:val="26"/>
-        </w:rPr>
-        <w:t xml:space="preserve"> nhân </w:t>
-      </w:r>
-      <w:r>
-        <w:rPr>
-          <w:rFonts w:ascii="Times New Roman" w:hAnsi="Times New Roman" w:cs="Times New Roman"/>
-          <w:b/>
-          <w:sz w:val="26"/>
-          <w:szCs w:val="26"/>
-        </w:rPr>
-        <w:t>viên</w:t>
-      </w:r>
-      <w:r>
-        <w:rPr>
-          <w:rFonts w:ascii="Times New Roman" w:hAnsi="Times New Roman" w:cs="Times New Roman"/>
-          <w:b/>
-          <w:sz w:val="26"/>
-          <w:szCs w:val="26"/>
-        </w:rPr>
-        <w:t xml:space="preserve"> (họ tên, số điện thoại, email, địa chỉ, </w:t>
-      </w:r>
-      <w:r>
-        <w:rPr>
-          <w:rFonts w:ascii="Times New Roman" w:hAnsi="Times New Roman" w:cs="Times New Roman"/>
-          <w:b/>
-          <w:sz w:val="26"/>
-          <w:szCs w:val="26"/>
-        </w:rPr>
-        <w:t>quê quán</w:t>
-      </w:r>
-      <w:r>
-        <w:rPr>
-          <w:rFonts w:ascii="Times New Roman" w:hAnsi="Times New Roman" w:cs="Times New Roman"/>
-          <w:b/>
-          <w:sz w:val="26"/>
-          <w:szCs w:val="26"/>
-        </w:rPr>
-        <w:t>…)</w:t>
-      </w:r>
-    </w:p>
-    <w:p>
-      <w:r>
-        <w:rPr>
-          <w:rFonts w:ascii="Times New Roman" w:hAnsi="Times New Roman" w:cs="Times New Roman"/>
-          <w:sz w:val="26"/>
-          <w:szCs w:val="26"/>
-        </w:rPr>
-        <w:t>Trả lời: ……………………………………………………………………………………………………………………………………………………………………………………………………………………………………………………………………………………………………………………………………………………………………………………………………………………………………………………………………………………………………………………………………………………………………………………………………………………………………………………………………………………………………………………………………………………………………………………………………………………………………………………………………………………………………………………………………………………………………………………………………………………………………………………………………………………………………………………………………………………………………………………………………………………………………………………………………………………………………………………………………………………………………………………………………………………………………………………………………………………………………………………………………………………………………………………………………</w:t>
-      </w:r>
-    </w:p>
-    <w:p>
-      <w:pPr>
-        <w:pStyle w:val="ListParagraph"/>
-        <w:numPr>
-          <w:ilvl w:val="0"/>
-          <w:numId w:val="1"/>
-        </w:numPr>
-        <w:rPr>
-          <w:rFonts w:ascii="Times New Roman" w:hAnsi="Times New Roman" w:cs="Times New Roman"/>
-          <w:b/>
-          <w:sz w:val="26"/>
-          <w:szCs w:val="26"/>
-        </w:rPr>
-      </w:pPr>
-      <w:r>
-        <w:rPr>
-          <w:rFonts w:ascii="Times New Roman" w:hAnsi="Times New Roman" w:cs="Times New Roman"/>
-          <w:b/>
-          <w:sz w:val="26"/>
-          <w:szCs w:val="26"/>
-        </w:rPr>
-        <w:t>Bệnh viện đang cần các loại danh mục hay từ điển nào. Ví dụ (danh mục đơn vị, phòng ban chức năng, …)</w:t>
-      </w:r>
-    </w:p>
-    <w:p>
-      <w:r>
-        <w:rPr>
-          <w:rFonts w:ascii="Times New Roman" w:hAnsi="Times New Roman" w:cs="Times New Roman"/>
-          <w:sz w:val="26"/>
-          <w:szCs w:val="26"/>
-        </w:rPr>
-        <w:lastRenderedPageBreak/>
-        <w:t>Trả lời: ……………………………………………………………………………………………………………………………………………………………………………………………………………………………………………………………………………………………………………………………………………………………………………………………………………………………………………………………………………………………………………………………………………………………………………………………………………………………………………………………………………………………………………………………………………………………………………………………………………………………………………………………………………………………………………………………………………………………………………………………………………………………………………………………………………………………………………………………………………………………………………………………………………………………………………………………………………………………………………………………………………………………………………………………………………………………………………………………………………………………………………………………………………………………………………………………………</w:t>
-      </w:r>
-    </w:p>
-    <w:p>
-      <w:pPr>
-        <w:pStyle w:val="ListParagraph"/>
-        <w:numPr>
-          <w:ilvl w:val="0"/>
-          <w:numId w:val="1"/>
-        </w:numPr>
-        <w:rPr>
-          <w:rFonts w:ascii="Times New Roman" w:hAnsi="Times New Roman" w:cs="Times New Roman"/>
-          <w:b/>
-          <w:sz w:val="26"/>
-          <w:szCs w:val="26"/>
-        </w:rPr>
-      </w:pPr>
-      <w:r>
-        <w:rPr>
-          <w:rFonts w:ascii="Times New Roman" w:hAnsi="Times New Roman" w:cs="Times New Roman"/>
-          <w:b/>
-          <w:sz w:val="26"/>
-          <w:szCs w:val="26"/>
-        </w:rPr>
-        <w:t>Mô tả chi tiết quy trình xử lý văn bản (công văn) đi và đến của bệnh viện?</w:t>
-      </w:r>
-    </w:p>
-    <w:p>
-      <w:pPr>
-        <w:pStyle w:val="ListParagraph"/>
-        <w:numPr>
-          <w:ilvl w:val="1"/>
-          <w:numId w:val="1"/>
-        </w:numPr>
-        <w:rPr>
-          <w:rFonts w:ascii="Times New Roman" w:hAnsi="Times New Roman" w:cs="Times New Roman"/>
-          <w:b/>
-          <w:sz w:val="26"/>
-          <w:szCs w:val="26"/>
-        </w:rPr>
-      </w:pPr>
-      <w:r>
-        <w:rPr>
-          <w:rFonts w:ascii="Times New Roman" w:hAnsi="Times New Roman" w:cs="Times New Roman"/>
-          <w:b/>
-          <w:sz w:val="26"/>
-          <w:szCs w:val="26"/>
-        </w:rPr>
-        <w:t xml:space="preserve">Có những bước </w:t>
-      </w:r>
-      <w:r>
-        <w:rPr>
-          <w:rFonts w:ascii="Times New Roman" w:hAnsi="Times New Roman" w:cs="Times New Roman"/>
-          <w:b/>
-          <w:sz w:val="26"/>
-          <w:szCs w:val="26"/>
-        </w:rPr>
-        <w:t xml:space="preserve">xử lý </w:t>
-      </w:r>
-      <w:r>
-        <w:rPr>
-          <w:rFonts w:ascii="Times New Roman" w:hAnsi="Times New Roman" w:cs="Times New Roman"/>
-          <w:b/>
-          <w:sz w:val="26"/>
-          <w:szCs w:val="26"/>
-        </w:rPr>
-        <w:t>nào?</w:t>
-      </w:r>
-    </w:p>
-    <w:p>
-      <w:pPr>
-        <w:pStyle w:val="ListParagraph"/>
-        <w:numPr>
-          <w:ilvl w:val="1"/>
-          <w:numId w:val="1"/>
-        </w:numPr>
-        <w:rPr>
-          <w:rFonts w:ascii="Times New Roman" w:hAnsi="Times New Roman" w:cs="Times New Roman"/>
-          <w:b/>
-          <w:sz w:val="26"/>
-          <w:szCs w:val="26"/>
-        </w:rPr>
-      </w:pPr>
-      <w:r>
-        <w:rPr>
-          <w:rFonts w:ascii="Times New Roman" w:hAnsi="Times New Roman" w:cs="Times New Roman"/>
-          <w:b/>
-          <w:sz w:val="26"/>
-          <w:szCs w:val="26"/>
-        </w:rPr>
-        <w:t>Có những thành phần nào tham gia trong từng bước</w:t>
-      </w:r>
-      <w:r>
-        <w:rPr>
-          <w:rFonts w:ascii="Times New Roman" w:hAnsi="Times New Roman" w:cs="Times New Roman"/>
-          <w:b/>
-          <w:sz w:val="26"/>
-          <w:szCs w:val="26"/>
-        </w:rPr>
-        <w:t xml:space="preserve"> xử lý</w:t>
-      </w:r>
-      <w:r>
-        <w:rPr>
-          <w:rFonts w:ascii="Times New Roman" w:hAnsi="Times New Roman" w:cs="Times New Roman"/>
-          <w:b/>
-          <w:sz w:val="26"/>
-          <w:szCs w:val="26"/>
-        </w:rPr>
-        <w:t>?</w:t>
-      </w:r>
-    </w:p>
-    <w:p>
-      <w:pPr>
-        <w:pStyle w:val="ListParagraph"/>
-        <w:numPr>
-          <w:ilvl w:val="1"/>
-          <w:numId w:val="1"/>
-        </w:numPr>
-        <w:rPr>
-          <w:rFonts w:ascii="Times New Roman" w:hAnsi="Times New Roman" w:cs="Times New Roman"/>
-          <w:b/>
-          <w:sz w:val="26"/>
-          <w:szCs w:val="26"/>
-        </w:rPr>
-      </w:pPr>
-      <w:r>
-        <w:rPr>
-          <w:rFonts w:ascii="Times New Roman" w:hAnsi="Times New Roman" w:cs="Times New Roman"/>
-          <w:b/>
-          <w:sz w:val="26"/>
-          <w:szCs w:val="26"/>
-        </w:rPr>
-        <w:t>Áp dụng các luồng xử lý động như thế nào? Theo từng văn bản hay theo từng loại văn bản?</w:t>
-      </w:r>
     </w:p>
     <w:p>
       <w:r>
@@ -2539,7 +2539,7 @@
       <w:lvlText w:val="%1."/>
       <w:lvlJc w:val="left"/>
       <w:pPr>
-        <w:ind w:left="720" w:hanging="360"/>
+        <w:ind w:left="810" w:hanging="360"/>
       </w:pPr>
       <w:rPr>
         <w:rFonts w:hint="default"/>

</xml_diff>